<commit_message>
Customer APIs * Customer API    * Test report template updated to test scenario ‘MOCK-CUST-002’ to have the correct CustomerID
</commit_message>
<xml_diff>
--- a/Customer Services Suite/Customer API/Customer API - Test Report Template.docx
+++ b/Customer Services Suite/Customer API/Customer API - Test Report Template.docx
@@ -34,8 +34,9 @@
       <w:r>
         <w:t xml:space="preserve"> API</w:t>
       </w:r>
-      <w:bookmarkStart w:id="1" w:name="_GoBack"/>
-      <w:bookmarkEnd w:id="1"/>
+      <w:r>
+        <w:t xml:space="preserve"> Service</w:t>
+      </w:r>
       <w:r>
         <w:br/>
       </w:r>
@@ -1380,7 +1381,7 @@
                 <w:sz w:val="16"/>
                 <w:szCs w:val="16"/>
               </w:rPr>
-              <w:t>1512150403</w:t>
+              <w:t>1512100301</w:t>
             </w:r>
             <w:r>
               <w:rPr>
@@ -1927,6 +1928,8 @@
               </w:rPr>
               <w:t>            "type": "security",</w:t>
             </w:r>
+            <w:bookmarkStart w:id="1" w:name="_GoBack"/>
+            <w:bookmarkEnd w:id="1"/>
           </w:p>
           <w:p>
             <w:pPr>
@@ -1949,7 +1952,6 @@
                 <w:sz w:val="16"/>
                 <w:szCs w:val="16"/>
               </w:rPr>
-              <w:lastRenderedPageBreak/>
               <w:t>            "message": "Authentication failure means the token (JWT or OAuth) provided is not valid"</w:t>
             </w:r>
           </w:p>
@@ -3374,7 +3376,6 @@
                 <w:sz w:val="16"/>
                 <w:szCs w:val="16"/>
               </w:rPr>
-              <w:lastRenderedPageBreak/>
               <w:t>        }</w:t>
             </w:r>
           </w:p>
@@ -3432,7 +3433,6 @@
                 <w:sz w:val="16"/>
                 <w:szCs w:val="16"/>
               </w:rPr>
-              <w:lastRenderedPageBreak/>
               <w:t>Failure</w:t>
             </w:r>
           </w:p>
@@ -10496,28 +10496,96 @@
 </file>
 
 <file path=customXml/item1.xml><?xml version="1.0" encoding="utf-8"?>
-<ct:contentTypeSchema xmlns:ct="http://schemas.microsoft.com/office/2006/metadata/contentType" xmlns:ma="http://schemas.microsoft.com/office/2006/metadata/properties/metaAttributes" ct:_="" ma:_="" ma:contentTypeName="Document" ma:contentTypeID="0x01010031778013D3D4F64D9C2CE179BC9EB151" ma:contentTypeVersion="12" ma:contentTypeDescription="Create a new document." ma:contentTypeScope="" ma:versionID="6fafe4d9060365d7215d27b32d555750">
-  <xsd:schema xmlns:xsd="http://www.w3.org/2001/XMLSchema" xmlns:xs="http://www.w3.org/2001/XMLSchema" xmlns:p="http://schemas.microsoft.com/office/2006/metadata/properties" xmlns:ns3="22cc5848-473f-45ed-ba3d-ac6de1a13615" xmlns:ns4="95d0ed53-1120-43e5-a7f2-d058c5085c20" targetNamespace="http://schemas.microsoft.com/office/2006/metadata/properties" ma:root="true" ma:fieldsID="ffb47fd9538e2e912a003a53f65c0592" ns3:_="" ns4:_="">
-    <xsd:import namespace="22cc5848-473f-45ed-ba3d-ac6de1a13615"/>
-    <xsd:import namespace="95d0ed53-1120-43e5-a7f2-d058c5085c20"/>
+<?mso-contentType ?>
+<FormTemplates xmlns="http://schemas.microsoft.com/sharepoint/v3/contenttype/forms">
+  <Display>DocumentLibraryForm</Display>
+  <Edit>DocumentLibraryForm</Edit>
+  <New>DocumentLibraryForm</New>
+</FormTemplates>
+</file>
+
+<file path=customXml/item2.xml><?xml version="1.0" encoding="utf-8"?>
+<p:properties xmlns:p="http://schemas.microsoft.com/office/2006/metadata/properties" xmlns:xsi="http://www.w3.org/2001/XMLSchema-instance" xmlns:pc="http://schemas.microsoft.com/office/infopath/2007/PartnerControls">
+  <documentManagement>
+    <Outcome_x0020_or_x0020_Project xmlns="477c8205-fb49-4352-acdb-6fec265b011f" xsi:nil="true"/>
+    <TaxCatchAll xmlns="6e0a4e06-3416-4843-87bc-db9fade7c212">
+      <Value>10</Value>
+      <Value>11</Value>
+      <Value>3</Value>
+      <Value>44</Value>
+      <Value>141</Value>
+    </TaxCatchAll>
+    <Key_x0020_Words xmlns="6e0a4e06-3416-4843-87bc-db9fade7c212" xsi:nil="true"/>
+    <_Status xmlns="http://schemas.microsoft.com/sharepoint/v3/fields">1-In draft</_Status>
+    <DocumentType xmlns="6e0a4e06-3416-4843-87bc-db9fade7c212">ADHOC</DocumentType>
+    <cdaaaec8387d46858fbc37a834f308a8 xmlns="bba2403a-fe1f-4ea7-9c63-8552d23cf597">
+      <Terms xmlns="http://schemas.microsoft.com/office/infopath/2007/PartnerControls">
+        <TermInfo xmlns="http://schemas.microsoft.com/office/infopath/2007/PartnerControls">
+          <TermName xmlns="http://schemas.microsoft.com/office/infopath/2007/PartnerControls">Digital Experience</TermName>
+          <TermId xmlns="http://schemas.microsoft.com/office/infopath/2007/PartnerControls">b95b84d6-c83f-4e19-b05d-0c3b31f7ecdb</TermId>
+        </TermInfo>
+      </Terms>
+    </cdaaaec8387d46858fbc37a834f308a8>
+    <Subactivity xmlns="6e0a4e06-3416-4843-87bc-db9fade7c212">Testing</Subactivity>
+    <Activity xmlns="6e0a4e06-3416-4843-87bc-db9fade7c212">Customer Onboarding</Activity>
+    <dad99fc4804b49d2969a1d50dac60781 xmlns="6e0a4e06-3416-4843-87bc-db9fade7c212" xsi:nil="true"/>
+    <FunctionGroup xmlns="6e0a4e06-3416-4843-87bc-db9fade7c212">Business Transformation</FunctionGroup>
+    <a29a7f361d53422f94d5f9ee41f2e157 xmlns="6e0a4e06-3416-4843-87bc-db9fade7c212" xsi:nil="true"/>
+    <Narrative xmlns="6e0a4e06-3416-4843-87bc-db9fade7c212" xsi:nil="true"/>
+    <jf06849c9ba2402594cccfcd44b2363a xmlns="bba2403a-fe1f-4ea7-9c63-8552d23cf597">
+      <Terms xmlns="http://schemas.microsoft.com/office/infopath/2007/PartnerControls">
+        <TermInfo xmlns="http://schemas.microsoft.com/office/infopath/2007/PartnerControls">
+          <TermName xmlns="http://schemas.microsoft.com/office/infopath/2007/PartnerControls">Integration</TermName>
+          <TermId xmlns="http://schemas.microsoft.com/office/infopath/2007/PartnerControls">b2cc9ad8-39a8-43e2-b563-b06b944aa1a6</TermId>
+        </TermInfo>
+      </Terms>
+    </jf06849c9ba2402594cccfcd44b2363a>
+    <d60670bc1d6c4037bd68ebceb9bdc510 xmlns="bba2403a-fe1f-4ea7-9c63-8552d23cf597">
+      <Terms xmlns="http://schemas.microsoft.com/office/infopath/2007/PartnerControls">
+        <TermInfo xmlns="http://schemas.microsoft.com/office/infopath/2007/PartnerControls">
+          <TermName xmlns="http://schemas.microsoft.com/office/infopath/2007/PartnerControls">Solution Delivery</TermName>
+          <TermId xmlns="http://schemas.microsoft.com/office/infopath/2007/PartnerControls">1496c4ef-7f09-4f02-854c-a18b86cc6532</TermId>
+        </TermInfo>
+      </Terms>
+    </d60670bc1d6c4037bd68ebceb9bdc510>
+  </documentManagement>
+</p:properties>
+</file>
+
+<file path=customXml/item3.xml><?xml version="1.0" encoding="utf-8"?>
+<ct:contentTypeSchema xmlns:ct="http://schemas.microsoft.com/office/2006/metadata/contentType" xmlns:ma="http://schemas.microsoft.com/office/2006/metadata/properties/metaAttributes" ct:_="" ma:_="" ma:contentTypeName="eDocument" ma:contentTypeID="0x010100C6513BF81D14A04A9F795E530B18BE1900064D19268F3D52468443CF21918926CB" ma:contentTypeVersion="317" ma:contentTypeDescription="" ma:contentTypeScope="" ma:versionID="fc2b95cdc8d866c146ea69039b89eaae">
+  <xsd:schema xmlns:xsd="http://www.w3.org/2001/XMLSchema" xmlns:xs="http://www.w3.org/2001/XMLSchema" xmlns:p="http://schemas.microsoft.com/office/2006/metadata/properties" xmlns:ns2="6e0a4e06-3416-4843-87bc-db9fade7c212" xmlns:ns3="http://schemas.microsoft.com/sharepoint/v3/fields" xmlns:ns4="477c8205-fb49-4352-acdb-6fec265b011f" xmlns:ns5="bba2403a-fe1f-4ea7-9c63-8552d23cf597" targetNamespace="http://schemas.microsoft.com/office/2006/metadata/properties" ma:root="true" ma:fieldsID="7f602be006d4e5241da66f4d153444dc" ns2:_="" ns3:_="" ns4:_="" ns5:_="">
+    <xsd:import namespace="6e0a4e06-3416-4843-87bc-db9fade7c212"/>
+    <xsd:import namespace="http://schemas.microsoft.com/sharepoint/v3/fields"/>
+    <xsd:import namespace="477c8205-fb49-4352-acdb-6fec265b011f"/>
+    <xsd:import namespace="bba2403a-fe1f-4ea7-9c63-8552d23cf597"/>
     <xsd:element name="properties">
       <xsd:complexType>
         <xsd:sequence>
           <xsd:element name="documentManagement">
             <xsd:complexType>
               <xsd:all>
-                <xsd:element ref="ns3:MediaServiceMetadata" minOccurs="0"/>
-                <xsd:element ref="ns3:MediaServiceFastMetadata" minOccurs="0"/>
-                <xsd:element ref="ns4:SharedWithUsers" minOccurs="0"/>
-                <xsd:element ref="ns4:SharedWithDetails" minOccurs="0"/>
-                <xsd:element ref="ns4:SharingHintHash" minOccurs="0"/>
-                <xsd:element ref="ns3:MediaServiceAutoKeyPoints" minOccurs="0"/>
-                <xsd:element ref="ns3:MediaServiceKeyPoints" minOccurs="0"/>
-                <xsd:element ref="ns3:MediaServiceAutoTags" minOccurs="0"/>
-                <xsd:element ref="ns3:MediaServiceGenerationTime" minOccurs="0"/>
-                <xsd:element ref="ns3:MediaServiceEventHashCode" minOccurs="0"/>
-                <xsd:element ref="ns3:MediaServiceDateTaken" minOccurs="0"/>
-                <xsd:element ref="ns3:MediaServiceOCR" minOccurs="0"/>
+                <xsd:element ref="ns2:DocumentType" minOccurs="0"/>
+                <xsd:element ref="ns2:Subactivity" minOccurs="0"/>
+                <xsd:element ref="ns3:_Status" minOccurs="0"/>
+                <xsd:element ref="ns2:Narrative" minOccurs="0"/>
+                <xsd:element ref="ns2:Key_x0020_Words" minOccurs="0"/>
+                <xsd:element ref="ns4:Outcome_x0020_or_x0020_Project" minOccurs="0"/>
+                <xsd:element ref="ns2:TaxCatchAllLabel" minOccurs="0"/>
+                <xsd:element ref="ns2:a29a7f361d53422f94d5f9ee41f2e157" minOccurs="0"/>
+                <xsd:element ref="ns2:TaxCatchAll" minOccurs="0"/>
+                <xsd:element ref="ns2:dad99fc4804b49d2969a1d50dac60781" minOccurs="0"/>
+                <xsd:element ref="ns2:Activity" minOccurs="0"/>
+                <xsd:element ref="ns5:jf06849c9ba2402594cccfcd44b2363a" minOccurs="0"/>
+                <xsd:element ref="ns5:d60670bc1d6c4037bd68ebceb9bdc510" minOccurs="0"/>
+                <xsd:element ref="ns5:cdaaaec8387d46858fbc37a834f308a8" minOccurs="0"/>
+                <xsd:element ref="ns2:FunctionGroup" minOccurs="0"/>
+                <xsd:element ref="ns4:MediaServiceMetadata" minOccurs="0"/>
+                <xsd:element ref="ns4:MediaServiceFastMetadata" minOccurs="0"/>
+                <xsd:element ref="ns2:SharedWithUsers" minOccurs="0"/>
+                <xsd:element ref="ns2:SharedWithDetails" minOccurs="0"/>
+                <xsd:element ref="ns4:MediaServiceAutoKeyPoints" minOccurs="0"/>
+                <xsd:element ref="ns4:MediaServiceKeyPoints" minOccurs="0"/>
               </xsd:all>
             </xsd:complexType>
           </xsd:element>
@@ -10525,63 +10593,125 @@
       </xsd:complexType>
     </xsd:element>
   </xsd:schema>
-  <xsd:schema xmlns:xsd="http://www.w3.org/2001/XMLSchema" xmlns:xs="http://www.w3.org/2001/XMLSchema" xmlns:dms="http://schemas.microsoft.com/office/2006/documentManagement/types" xmlns:pc="http://schemas.microsoft.com/office/infopath/2007/PartnerControls" targetNamespace="22cc5848-473f-45ed-ba3d-ac6de1a13615" elementFormDefault="qualified">
+  <xsd:schema xmlns:xsd="http://www.w3.org/2001/XMLSchema" xmlns:xs="http://www.w3.org/2001/XMLSchema" xmlns:dms="http://schemas.microsoft.com/office/2006/documentManagement/types" xmlns:pc="http://schemas.microsoft.com/office/infopath/2007/PartnerControls" targetNamespace="6e0a4e06-3416-4843-87bc-db9fade7c212" elementFormDefault="qualified">
     <xsd:import namespace="http://schemas.microsoft.com/office/2006/documentManagement/types"/>
     <xsd:import namespace="http://schemas.microsoft.com/office/infopath/2007/PartnerControls"/>
-    <xsd:element name="MediaServiceMetadata" ma:index="8" nillable="true" ma:displayName="MediaServiceMetadata" ma:hidden="true" ma:internalName="MediaServiceMetadata" ma:readOnly="true">
+    <xsd:element name="DocumentType" ma:index="1" nillable="true" ma:displayName="Document Type" ma:default="ADHOC" ma:format="Dropdown" ma:internalName="DocumentType" ma:readOnly="false">
       <xsd:simpleType>
-        <xsd:restriction base="dms:Note"/>
+        <xsd:restriction base="dms:Choice">
+          <xsd:enumeration value="ADHOC"/>
+          <xsd:enumeration value="CONTRACT, Variation, Agreement"/>
+          <xsd:enumeration value="DELIVERABLE"/>
+          <xsd:enumeration value="EMPLOYMENT related"/>
+          <xsd:enumeration value="FILENOTE"/>
+          <xsd:enumeration value="FINANCIAL related"/>
+          <xsd:enumeration value="IMAGE or Multi-media"/>
+          <xsd:enumeration value="KNOWLEDGE article"/>
+          <xsd:enumeration value="MEETING Related"/>
+          <xsd:enumeration value="MEMO"/>
+          <xsd:enumeration value="EMAIL"/>
+          <xsd:enumeration value="LETTER"/>
+          <xsd:enumeration value="PLANNING Related"/>
+          <xsd:enumeration value="PRESENTATION"/>
+          <xsd:enumeration value="PRODUCT Description or Specification"/>
+          <xsd:enumeration value="PUBLICATION material"/>
+          <xsd:enumeration value="REPORTING related"/>
+          <xsd:enumeration value="RULES, Policy, Bylaw, procedure"/>
+          <xsd:enumeration value="TEMPLATE, Checklist or Form"/>
+        </xsd:restriction>
       </xsd:simpleType>
     </xsd:element>
-    <xsd:element name="MediaServiceFastMetadata" ma:index="9" nillable="true" ma:displayName="MediaServiceFastMetadata" ma:hidden="true" ma:internalName="MediaServiceFastMetadata" ma:readOnly="true">
+    <xsd:element name="Subactivity" ma:index="2" nillable="true" ma:displayName="Subactivity" ma:default="Planning" ma:format="Dropdown" ma:internalName="Subactivity" ma:readOnly="false">
       <xsd:simpleType>
-        <xsd:restriction base="dms:Note"/>
+        <xsd:restriction base="dms:Choice">
+          <xsd:enumeration value="Admin"/>
+          <xsd:enumeration value="Design"/>
+          <xsd:enumeration value="Build"/>
+          <xsd:enumeration value="Planning"/>
+          <xsd:enumeration value="Testing"/>
+          <xsd:enumeration value="Deploy"/>
+          <xsd:enumeration value="Production Support"/>
+          <xsd:enumeration value="Other"/>
+        </xsd:restriction>
       </xsd:simpleType>
     </xsd:element>
-    <xsd:element name="MediaServiceAutoKeyPoints" ma:index="13" nillable="true" ma:displayName="MediaServiceAutoKeyPoints" ma:hidden="true" ma:internalName="MediaServiceAutoKeyPoints" ma:readOnly="true">
-      <xsd:simpleType>
-        <xsd:restriction base="dms:Note"/>
-      </xsd:simpleType>
-    </xsd:element>
-    <xsd:element name="MediaServiceKeyPoints" ma:index="14" nillable="true" ma:displayName="KeyPoints" ma:internalName="MediaServiceKeyPoints" ma:readOnly="true">
+    <xsd:element name="Narrative" ma:index="6" nillable="true" ma:displayName="Narrative" ma:internalName="Narrative" ma:readOnly="false">
       <xsd:simpleType>
         <xsd:restriction base="dms:Note">
           <xsd:maxLength value="255"/>
         </xsd:restriction>
       </xsd:simpleType>
     </xsd:element>
-    <xsd:element name="MediaServiceAutoTags" ma:index="15" nillable="true" ma:displayName="Tags" ma:internalName="MediaServiceAutoTags" ma:readOnly="true">
+    <xsd:element name="Key_x0020_Words" ma:index="13" nillable="true" ma:displayName="Key Words" ma:format="Dropdown" ma:internalName="Key_x0020_Words" ma:readOnly="false">
       <xsd:simpleType>
-        <xsd:restriction base="dms:Text"/>
+        <xsd:union memberTypes="dms:Text">
+          <xsd:simpleType>
+            <xsd:restriction base="dms:Choice">
+              <xsd:enumeration value="Admin"/>
+              <xsd:enumeration value="GST"/>
+              <xsd:enumeration value="Employment Activities"/>
+              <xsd:enumeration value="AIM"/>
+              <xsd:enumeration value="TDS"/>
+              <xsd:enumeration value="Software Intermediation"/>
+              <xsd:enumeration value="Intermediation"/>
+              <xsd:enumeration value="Identify and Access"/>
+              <xsd:enumeration value="Other"/>
+              <xsd:enumeration value="Build Packs"/>
+              <xsd:enumeration value="Code Example"/>
+              <xsd:enumeration value="Onboarding"/>
+              <xsd:enumeration value="Developer Partners"/>
+            </xsd:restriction>
+          </xsd:simpleType>
+        </xsd:union>
       </xsd:simpleType>
     </xsd:element>
-    <xsd:element name="MediaServiceGenerationTime" ma:index="16" nillable="true" ma:displayName="MediaServiceGenerationTime" ma:hidden="true" ma:internalName="MediaServiceGenerationTime" ma:readOnly="true">
+    <xsd:element name="TaxCatchAllLabel" ma:index="17" nillable="true" ma:displayName="Taxonomy Catch All Column1" ma:hidden="true" ma:list="{0e45c973-e384-4133-9dfb-1b3aef3232d8}" ma:internalName="TaxCatchAllLabel" ma:readOnly="true" ma:showField="CatchAllDataLabel" ma:web="6e0a4e06-3416-4843-87bc-db9fade7c212">
+      <xsd:complexType>
+        <xsd:complexContent>
+          <xsd:extension base="dms:MultiChoiceLookup">
+            <xsd:sequence>
+              <xsd:element name="Value" type="dms:Lookup" maxOccurs="unbounded" minOccurs="0" nillable="true"/>
+            </xsd:sequence>
+          </xsd:extension>
+        </xsd:complexContent>
+      </xsd:complexType>
+    </xsd:element>
+    <xsd:element name="a29a7f361d53422f94d5f9ee41f2e157" ma:index="18" nillable="true" ma:displayName="BT Workstream_0" ma:hidden="true" ma:internalName="a29a7f361d53422f94d5f9ee41f2e157" ma:readOnly="false">
       <xsd:simpleType>
-        <xsd:restriction base="dms:Text"/>
+        <xsd:restriction base="dms:Note"/>
       </xsd:simpleType>
     </xsd:element>
-    <xsd:element name="MediaServiceEventHashCode" ma:index="17" nillable="true" ma:displayName="MediaServiceEventHashCode" ma:hidden="true" ma:internalName="MediaServiceEventHashCode" ma:readOnly="true">
+    <xsd:element name="TaxCatchAll" ma:index="19" nillable="true" ma:displayName="Taxonomy Catch All Column" ma:hidden="true" ma:list="{0e45c973-e384-4133-9dfb-1b3aef3232d8}" ma:internalName="TaxCatchAll" ma:readOnly="false" ma:showField="CatchAllData" ma:web="6e0a4e06-3416-4843-87bc-db9fade7c212">
+      <xsd:complexType>
+        <xsd:complexContent>
+          <xsd:extension base="dms:MultiChoiceLookup">
+            <xsd:sequence>
+              <xsd:element name="Value" type="dms:Lookup" maxOccurs="unbounded" minOccurs="0" nillable="true"/>
+            </xsd:sequence>
+          </xsd:extension>
+        </xsd:complexContent>
+      </xsd:complexType>
+    </xsd:element>
+    <xsd:element name="dad99fc4804b49d2969a1d50dac60781" ma:index="21" nillable="true" ma:displayName="Release_0" ma:hidden="true" ma:internalName="dad99fc4804b49d2969a1d50dac60781" ma:readOnly="false">
       <xsd:simpleType>
-        <xsd:restriction base="dms:Text"/>
+        <xsd:restriction base="dms:Note"/>
       </xsd:simpleType>
     </xsd:element>
-    <xsd:element name="MediaServiceDateTaken" ma:index="18" nillable="true" ma:displayName="MediaServiceDateTaken" ma:hidden="true" ma:internalName="MediaServiceDateTaken" ma:readOnly="true">
+    <xsd:element name="Activity" ma:index="23" nillable="true" ma:displayName="Activity" ma:default="Customer Onboarding" ma:hidden="true" ma:internalName="Activity" ma:readOnly="false">
       <xsd:simpleType>
-        <xsd:restriction base="dms:Text"/>
-      </xsd:simpleType>
-    </xsd:element>
-    <xsd:element name="MediaServiceOCR" ma:index="19" nillable="true" ma:displayName="Extracted Text" ma:internalName="MediaServiceOCR" ma:readOnly="true">
-      <xsd:simpleType>
-        <xsd:restriction base="dms:Note">
+        <xsd:restriction base="dms:Text">
           <xsd:maxLength value="255"/>
         </xsd:restriction>
       </xsd:simpleType>
     </xsd:element>
-  </xsd:schema>
-  <xsd:schema xmlns:xsd="http://www.w3.org/2001/XMLSchema" xmlns:xs="http://www.w3.org/2001/XMLSchema" xmlns:dms="http://schemas.microsoft.com/office/2006/documentManagement/types" xmlns:pc="http://schemas.microsoft.com/office/infopath/2007/PartnerControls" targetNamespace="95d0ed53-1120-43e5-a7f2-d058c5085c20" elementFormDefault="qualified">
-    <xsd:import namespace="http://schemas.microsoft.com/office/2006/documentManagement/types"/>
-    <xsd:import namespace="http://schemas.microsoft.com/office/infopath/2007/PartnerControls"/>
-    <xsd:element name="SharedWithUsers" ma:index="10" nillable="true" ma:displayName="Shared With" ma:internalName="SharedWithUsers" ma:readOnly="true">
+    <xsd:element name="FunctionGroup" ma:index="29" nillable="true" ma:displayName="Function Group" ma:default="Business Transformation" ma:hidden="true" ma:internalName="FunctionGroup" ma:readOnly="false">
+      <xsd:simpleType>
+        <xsd:restriction base="dms:Text">
+          <xsd:maxLength value="255"/>
+        </xsd:restriction>
+      </xsd:simpleType>
+    </xsd:element>
+    <xsd:element name="SharedWithUsers" ma:index="32" nillable="true" ma:displayName="Shared With" ma:internalName="SharedWithUsers" ma:readOnly="true">
       <xsd:complexType>
         <xsd:complexContent>
           <xsd:extension base="dms:UserMulti">
@@ -10600,17 +10730,83 @@
         </xsd:complexContent>
       </xsd:complexType>
     </xsd:element>
-    <xsd:element name="SharedWithDetails" ma:index="11" nillable="true" ma:displayName="Shared With Details" ma:internalName="SharedWithDetails" ma:readOnly="true">
+    <xsd:element name="SharedWithDetails" ma:index="33" nillable="true" ma:displayName="Shared With Details" ma:internalName="SharedWithDetails" ma:readOnly="true">
       <xsd:simpleType>
         <xsd:restriction base="dms:Note">
           <xsd:maxLength value="255"/>
         </xsd:restriction>
       </xsd:simpleType>
     </xsd:element>
-    <xsd:element name="SharingHintHash" ma:index="12" nillable="true" ma:displayName="Sharing Hint Hash" ma:hidden="true" ma:internalName="SharingHintHash" ma:readOnly="true">
+  </xsd:schema>
+  <xsd:schema xmlns:xsd="http://www.w3.org/2001/XMLSchema" xmlns:xs="http://www.w3.org/2001/XMLSchema" xmlns:dms="http://schemas.microsoft.com/office/2006/documentManagement/types" xmlns:pc="http://schemas.microsoft.com/office/infopath/2007/PartnerControls" targetNamespace="http://schemas.microsoft.com/sharepoint/v3/fields" elementFormDefault="qualified">
+    <xsd:import namespace="http://schemas.microsoft.com/office/2006/documentManagement/types"/>
+    <xsd:import namespace="http://schemas.microsoft.com/office/infopath/2007/PartnerControls"/>
+    <xsd:element name="_Status" ma:index="3" nillable="true" ma:displayName="Status" ma:default="1-In draft" ma:format="Dropdown" ma:internalName="_Status" ma:readOnly="false">
       <xsd:simpleType>
-        <xsd:restriction base="dms:Text"/>
+        <xsd:restriction base="dms:Choice">
+          <xsd:enumeration value="1-In draft"/>
+          <xsd:enumeration value="2-In Review"/>
+          <xsd:enumeration value="3-Endorsed"/>
+          <xsd:enumeration value="4-Final/Approved"/>
+          <xsd:enumeration value="9-Archived"/>
+        </xsd:restriction>
       </xsd:simpleType>
+    </xsd:element>
+  </xsd:schema>
+  <xsd:schema xmlns:xsd="http://www.w3.org/2001/XMLSchema" xmlns:xs="http://www.w3.org/2001/XMLSchema" xmlns:dms="http://schemas.microsoft.com/office/2006/documentManagement/types" xmlns:pc="http://schemas.microsoft.com/office/infopath/2007/PartnerControls" targetNamespace="477c8205-fb49-4352-acdb-6fec265b011f" elementFormDefault="qualified">
+    <xsd:import namespace="http://schemas.microsoft.com/office/2006/documentManagement/types"/>
+    <xsd:import namespace="http://schemas.microsoft.com/office/infopath/2007/PartnerControls"/>
+    <xsd:element name="Outcome_x0020_or_x0020_Project" ma:index="14" nillable="true" ma:displayName="Outcome or Project" ma:list="{9b065c09-ae76-45c6-b706-7a667183f6df}" ma:internalName="Outcome_x0020_or_x0020_Project" ma:readOnly="false" ma:showField="Title">
+      <xsd:simpleType>
+        <xsd:restriction base="dms:Lookup"/>
+      </xsd:simpleType>
+    </xsd:element>
+    <xsd:element name="MediaServiceMetadata" ma:index="30" nillable="true" ma:displayName="MediaServiceMetadata" ma:hidden="true" ma:internalName="MediaServiceMetadata" ma:readOnly="true">
+      <xsd:simpleType>
+        <xsd:restriction base="dms:Note"/>
+      </xsd:simpleType>
+    </xsd:element>
+    <xsd:element name="MediaServiceFastMetadata" ma:index="31" nillable="true" ma:displayName="MediaServiceFastMetadata" ma:hidden="true" ma:internalName="MediaServiceFastMetadata" ma:readOnly="true">
+      <xsd:simpleType>
+        <xsd:restriction base="dms:Note"/>
+      </xsd:simpleType>
+    </xsd:element>
+    <xsd:element name="MediaServiceAutoKeyPoints" ma:index="34" nillable="true" ma:displayName="MediaServiceAutoKeyPoints" ma:hidden="true" ma:internalName="MediaServiceAutoKeyPoints" ma:readOnly="true">
+      <xsd:simpleType>
+        <xsd:restriction base="dms:Note"/>
+      </xsd:simpleType>
+    </xsd:element>
+    <xsd:element name="MediaServiceKeyPoints" ma:index="35" nillable="true" ma:displayName="KeyPoints" ma:internalName="MediaServiceKeyPoints" ma:readOnly="true">
+      <xsd:simpleType>
+        <xsd:restriction base="dms:Note">
+          <xsd:maxLength value="255"/>
+        </xsd:restriction>
+      </xsd:simpleType>
+    </xsd:element>
+  </xsd:schema>
+  <xsd:schema xmlns:xsd="http://www.w3.org/2001/XMLSchema" xmlns:xs="http://www.w3.org/2001/XMLSchema" xmlns:dms="http://schemas.microsoft.com/office/2006/documentManagement/types" xmlns:pc="http://schemas.microsoft.com/office/infopath/2007/PartnerControls" targetNamespace="bba2403a-fe1f-4ea7-9c63-8552d23cf597" elementFormDefault="qualified">
+    <xsd:import namespace="http://schemas.microsoft.com/office/2006/documentManagement/types"/>
+    <xsd:import namespace="http://schemas.microsoft.com/office/infopath/2007/PartnerControls"/>
+    <xsd:element name="jf06849c9ba2402594cccfcd44b2363a" ma:index="24" nillable="true" ma:taxonomy="true" ma:internalName="jf06849c9ba2402594cccfcd44b2363a" ma:taxonomyFieldName="Component" ma:displayName="Component" ma:readOnly="false" ma:default="-1;#Integration|b2cc9ad8-39a8-43e2-b563-b06b944aa1a6" ma:fieldId="{3f06849c-9ba2-4025-94cc-cfcd44b2363a}" ma:sspId="5927ce2a-d703-4d88-aeb0-762fc977e677" ma:termSetId="05dd4a73-b262-4d90-9471-732424ad629e" ma:anchorId="00000000-0000-0000-0000-000000000000" ma:open="true" ma:isKeyword="false">
+      <xsd:complexType>
+        <xsd:sequence>
+          <xsd:element ref="pc:Terms" minOccurs="0" maxOccurs="1"/>
+        </xsd:sequence>
+      </xsd:complexType>
+    </xsd:element>
+    <xsd:element name="d60670bc1d6c4037bd68ebceb9bdc510" ma:index="26" nillable="true" ma:taxonomy="true" ma:internalName="d60670bc1d6c4037bd68ebceb9bdc510" ma:taxonomyFieldName="Delivery_x0020_Phase" ma:displayName="Delivery Phase" ma:readOnly="false" ma:default="-1;#Solution Delivery|1496c4ef-7f09-4f02-854c-a18b86cc6532" ma:fieldId="{d60670bc-1d6c-4037-bd68-ebceb9bdc510}" ma:sspId="5927ce2a-d703-4d88-aeb0-762fc977e677" ma:termSetId="0b5150be-dcc3-41f3-8f91-aebc91635eb3" ma:anchorId="00000000-0000-0000-0000-000000000000" ma:open="false" ma:isKeyword="false">
+      <xsd:complexType>
+        <xsd:sequence>
+          <xsd:element ref="pc:Terms" minOccurs="0" maxOccurs="1"/>
+        </xsd:sequence>
+      </xsd:complexType>
+    </xsd:element>
+    <xsd:element name="cdaaaec8387d46858fbc37a834f308a8" ma:index="28" nillable="true" ma:taxonomy="true" ma:internalName="cdaaaec8387d46858fbc37a834f308a8" ma:taxonomyFieldName="Programme" ma:displayName="Sub Programme" ma:readOnly="false" ma:default="-1;#Digital Experience and Customer Readiness|b95b84d6-c83f-4e19-b05d-0c3b31f7ecdb" ma:fieldId="{23e64e7c-4936-4c9c-91bc-ce0c8e79909a}" ma:sspId="5927ce2a-d703-4d88-aeb0-762fc977e677" ma:termSetId="a560dc19-90ea-45c5-bbe1-990e80893912" ma:anchorId="00000000-0000-0000-0000-000000000000" ma:open="false" ma:isKeyword="false">
+      <xsd:complexType>
+        <xsd:sequence>
+          <xsd:element ref="pc:Terms" minOccurs="0" maxOccurs="1"/>
+        </xsd:sequence>
+      </xsd:complexType>
     </xsd:element>
   </xsd:schema>
   <xsd:schema xmlns="http://schemas.openxmlformats.org/package/2006/metadata/core-properties" xmlns:xsd="http://www.w3.org/2001/XMLSchema" xmlns:xsi="http://www.w3.org/2001/XMLSchema-instance" xmlns:dc="http://purl.org/dc/elements/1.1/" xmlns:dcterms="http://purl.org/dc/terms/" xmlns:odoc="http://schemas.microsoft.com/internal/obd" targetNamespace="http://schemas.openxmlformats.org/package/2006/metadata/core-properties" elementFormDefault="qualified" attributeFormDefault="unqualified" blockDefault="#all">
@@ -10622,8 +10818,8 @@
         <xsd:element ref="dc:creator" minOccurs="0" maxOccurs="1"/>
         <xsd:element ref="dcterms:created" minOccurs="0" maxOccurs="1"/>
         <xsd:element ref="dc:identifier" minOccurs="0" maxOccurs="1"/>
-        <xsd:element name="contentType" minOccurs="0" maxOccurs="1" type="xsd:string" ma:index="0" ma:displayName="Content Type"/>
-        <xsd:element ref="dc:title" minOccurs="0" maxOccurs="1" ma:index="4" ma:displayName="Title"/>
+        <xsd:element name="contentType" minOccurs="0" maxOccurs="1" type="xsd:string" ma:index="15" ma:displayName="Content Type"/>
+        <xsd:element ref="dc:title" minOccurs="0" maxOccurs="1" ma:index="7" ma:displayName="Title"/>
         <xsd:element ref="dc:subject" minOccurs="0" maxOccurs="1"/>
         <xsd:element ref="dc:description" minOccurs="0" maxOccurs="1"/>
         <xsd:element name="keywords" minOccurs="0" maxOccurs="1" type="xsd:string"/>
@@ -10639,7 +10835,7 @@
         </xsd:element>
         <xsd:element name="lastModifiedBy" minOccurs="0" maxOccurs="1" type="xsd:string"/>
         <xsd:element ref="dcterms:modified" minOccurs="0" maxOccurs="1"/>
-        <xsd:element name="contentStatus" minOccurs="0" maxOccurs="1" type="xsd:string"/>
+        <xsd:element name="contentStatus" minOccurs="0" maxOccurs="1" type="xsd:string" ma:displayName="Status"/>
       </xsd:all>
     </xsd:complexType>
   </xsd:schema>
@@ -10712,34 +10908,42 @@
 </ct:contentTypeSchema>
 </file>
 
-<file path=customXml/item2.xml><?xml version="1.0" encoding="utf-8"?>
-<p:properties xmlns:p="http://schemas.microsoft.com/office/2006/metadata/properties" xmlns:xsi="http://www.w3.org/2001/XMLSchema-instance" xmlns:pc="http://schemas.microsoft.com/office/infopath/2007/PartnerControls">
-  <documentManagement/>
-</p:properties>
-</file>
-
-<file path=customXml/item3.xml><?xml version="1.0" encoding="utf-8"?>
-<?mso-contentType ?>
-<FormTemplates xmlns="http://schemas.microsoft.com/sharepoint/v3/contenttype/forms">
-  <Display>DocumentLibraryForm</Display>
-  <Edit>DocumentLibraryForm</Edit>
-  <New>DocumentLibraryForm</New>
-</FormTemplates>
-</file>
-
 <file path=customXml/item4.xml><?xml version="1.0" encoding="utf-8"?>
 <b:Sources xmlns:b="http://schemas.openxmlformats.org/officeDocument/2006/bibliography" xmlns="http://schemas.openxmlformats.org/officeDocument/2006/bibliography" SelectedStyle="\APASixthEditionOfficeOnline.xsl" StyleName="APA" Version="6"/>
 </file>
 
 <file path=customXml/itemProps1.xml><?xml version="1.0" encoding="utf-8"?>
-<ds:datastoreItem xmlns:ds="http://schemas.openxmlformats.org/officeDocument/2006/customXml" ds:itemID="{6E58EBC8-9D01-4CC9-9C10-CC7130B44BEB}">
+<ds:datastoreItem xmlns:ds="http://schemas.openxmlformats.org/officeDocument/2006/customXml" ds:itemID="{EAE2401A-E087-4225-8842-00AB929DE60B}">
+  <ds:schemaRefs>
+    <ds:schemaRef ds:uri="http://schemas.microsoft.com/sharepoint/v3/contenttype/forms"/>
+  </ds:schemaRefs>
+</ds:datastoreItem>
+</file>
+
+<file path=customXml/itemProps2.xml><?xml version="1.0" encoding="utf-8"?>
+<ds:datastoreItem xmlns:ds="http://schemas.openxmlformats.org/officeDocument/2006/customXml" ds:itemID="{206B3586-CCB1-43B3-81A1-330B38A3C903}">
+  <ds:schemaRefs>
+    <ds:schemaRef ds:uri="http://schemas.microsoft.com/office/2006/metadata/properties"/>
+    <ds:schemaRef ds:uri="http://schemas.microsoft.com/office/infopath/2007/PartnerControls"/>
+    <ds:schemaRef ds:uri="477c8205-fb49-4352-acdb-6fec265b011f"/>
+    <ds:schemaRef ds:uri="6e0a4e06-3416-4843-87bc-db9fade7c212"/>
+    <ds:schemaRef ds:uri="http://schemas.microsoft.com/sharepoint/v3/fields"/>
+    <ds:schemaRef ds:uri="bba2403a-fe1f-4ea7-9c63-8552d23cf597"/>
+  </ds:schemaRefs>
+</ds:datastoreItem>
+</file>
+
+<file path=customXml/itemProps3.xml><?xml version="1.0" encoding="utf-8"?>
+<ds:datastoreItem xmlns:ds="http://schemas.openxmlformats.org/officeDocument/2006/customXml" ds:itemID="{4CE7558C-410D-44C6-B082-62946451147C}">
   <ds:schemaRefs>
     <ds:schemaRef ds:uri="http://schemas.microsoft.com/office/2006/metadata/contentType"/>
     <ds:schemaRef ds:uri="http://schemas.microsoft.com/office/2006/metadata/properties/metaAttributes"/>
     <ds:schemaRef ds:uri="http://www.w3.org/2001/XMLSchema"/>
     <ds:schemaRef ds:uri="http://schemas.microsoft.com/office/2006/metadata/properties"/>
-    <ds:schemaRef ds:uri="22cc5848-473f-45ed-ba3d-ac6de1a13615"/>
-    <ds:schemaRef ds:uri="95d0ed53-1120-43e5-a7f2-d058c5085c20"/>
+    <ds:schemaRef ds:uri="6e0a4e06-3416-4843-87bc-db9fade7c212"/>
+    <ds:schemaRef ds:uri="http://schemas.microsoft.com/sharepoint/v3/fields"/>
+    <ds:schemaRef ds:uri="477c8205-fb49-4352-acdb-6fec265b011f"/>
+    <ds:schemaRef ds:uri="bba2403a-fe1f-4ea7-9c63-8552d23cf597"/>
     <ds:schemaRef ds:uri="http://schemas.microsoft.com/office/2006/documentManagement/types"/>
     <ds:schemaRef ds:uri="http://schemas.microsoft.com/office/infopath/2007/PartnerControls"/>
     <ds:schemaRef ds:uri="http://schemas.openxmlformats.org/package/2006/metadata/core-properties"/>
@@ -10750,33 +10954,8 @@
 </ds:datastoreItem>
 </file>
 
-<file path=customXml/itemProps2.xml><?xml version="1.0" encoding="utf-8"?>
-<ds:datastoreItem xmlns:ds="http://schemas.openxmlformats.org/officeDocument/2006/customXml" ds:itemID="{206B3586-CCB1-43B3-81A1-330B38A3C903}">
-  <ds:schemaRefs>
-    <ds:schemaRef ds:uri="22cc5848-473f-45ed-ba3d-ac6de1a13615"/>
-    <ds:schemaRef ds:uri="http://purl.org/dc/elements/1.1/"/>
-    <ds:schemaRef ds:uri="http://purl.org/dc/terms/"/>
-    <ds:schemaRef ds:uri="http://purl.org/dc/dcmitype/"/>
-    <ds:schemaRef ds:uri="http://schemas.microsoft.com/office/2006/documentManagement/types"/>
-    <ds:schemaRef ds:uri="http://schemas.microsoft.com/office/2006/metadata/properties"/>
-    <ds:schemaRef ds:uri="http://schemas.openxmlformats.org/package/2006/metadata/core-properties"/>
-    <ds:schemaRef ds:uri="http://www.w3.org/XML/1998/namespace"/>
-    <ds:schemaRef ds:uri="http://schemas.microsoft.com/office/infopath/2007/PartnerControls"/>
-    <ds:schemaRef ds:uri="95d0ed53-1120-43e5-a7f2-d058c5085c20"/>
-  </ds:schemaRefs>
-</ds:datastoreItem>
-</file>
-
-<file path=customXml/itemProps3.xml><?xml version="1.0" encoding="utf-8"?>
-<ds:datastoreItem xmlns:ds="http://schemas.openxmlformats.org/officeDocument/2006/customXml" ds:itemID="{EAE2401A-E087-4225-8842-00AB929DE60B}">
-  <ds:schemaRefs>
-    <ds:schemaRef ds:uri="http://schemas.microsoft.com/sharepoint/v3/contenttype/forms"/>
-  </ds:schemaRefs>
-</ds:datastoreItem>
-</file>
-
 <file path=customXml/itemProps4.xml><?xml version="1.0" encoding="utf-8"?>
-<ds:datastoreItem xmlns:ds="http://schemas.openxmlformats.org/officeDocument/2006/customXml" ds:itemID="{5729839B-F330-47C6-A3BD-C446891E6B60}">
+<ds:datastoreItem xmlns:ds="http://schemas.openxmlformats.org/officeDocument/2006/customXml" ds:itemID="{2B076C2F-2250-48FA-BEBF-8C5F39E962F6}">
   <ds:schemaRefs>
     <ds:schemaRef ds:uri="http://schemas.openxmlformats.org/officeDocument/2006/bibliography"/>
   </ds:schemaRefs>

</xml_diff>